<commit_message>
code changes for QR CODE added
</commit_message>
<xml_diff>
--- a/assets/resume/Full_Stack_Developer_SampathSai.docx
+++ b/assets/resume/Full_Stack_Developer_SampathSai.docx
@@ -5,7 +5,7 @@
     <w:p>
       <w:pPr>
         <w:pStyle w:val="NoSpacing"/>
-        <w:jc w:val="center"/>
+        <w:ind w:left="720" w:hanging="720"/>
         <w:rPr>
           <w:b/>
           <w:sz w:val="32"/>
@@ -15,45 +15,166 @@
       <w:r>
         <w:rPr>
           <w:b/>
+          <w:noProof/>
           <w:sz w:val="32"/>
           <w:szCs w:val="32"/>
         </w:rPr>
+        <w:drawing>
+          <wp:inline distT="0" distB="0" distL="0" distR="0" wp14:anchorId="79766A8A" wp14:editId="2D0EE87E">
+            <wp:extent cx="358401" cy="359261"/>
+            <wp:effectExtent l="0" t="0" r="3810" b="3175"/>
+            <wp:docPr id="1" name="Picture 1"/>
+            <wp:cNvGraphicFramePr>
+              <a:graphicFrameLocks xmlns:a="http://schemas.openxmlformats.org/drawingml/2006/main" noChangeAspect="1"/>
+            </wp:cNvGraphicFramePr>
+            <a:graphic xmlns:a="http://schemas.openxmlformats.org/drawingml/2006/main">
+              <a:graphicData uri="http://schemas.openxmlformats.org/drawingml/2006/picture">
+                <pic:pic xmlns:pic="http://schemas.openxmlformats.org/drawingml/2006/picture">
+                  <pic:nvPicPr>
+                    <pic:cNvPr id="1" name="QRCode.PNG"/>
+                    <pic:cNvPicPr/>
+                  </pic:nvPicPr>
+                  <pic:blipFill>
+                    <a:blip r:embed="rId8" cstate="print">
+                      <a:extLst>
+                        <a:ext uri="{28A0092B-C50C-407E-A947-70E740481C1C}">
+                          <a14:useLocalDpi xmlns:a14="http://schemas.microsoft.com/office/drawing/2010/main" val="0"/>
+                        </a:ext>
+                      </a:extLst>
+                    </a:blip>
+                    <a:stretch>
+                      <a:fillRect/>
+                    </a:stretch>
+                  </pic:blipFill>
+                  <pic:spPr>
+                    <a:xfrm flipV="1">
+                      <a:off x="0" y="0"/>
+                      <a:ext cx="382470" cy="383388"/>
+                    </a:xfrm>
+                    <a:prstGeom prst="rect">
+                      <a:avLst/>
+                    </a:prstGeom>
+                  </pic:spPr>
+                </pic:pic>
+              </a:graphicData>
+            </a:graphic>
+          </wp:inline>
+        </w:drawing>
+      </w:r>
+      <w:r>
+        <w:rPr>
+          <w:b/>
+          <w:sz w:val="32"/>
+          <w:szCs w:val="32"/>
+        </w:rPr>
+        <w:tab/>
+      </w:r>
+      <w:r>
+        <w:rPr>
+          <w:b/>
+          <w:sz w:val="32"/>
+          <w:szCs w:val="32"/>
+        </w:rPr>
+        <w:tab/>
+      </w:r>
+      <w:r>
+        <w:rPr>
+          <w:b/>
+          <w:sz w:val="32"/>
+          <w:szCs w:val="32"/>
+        </w:rPr>
+        <w:tab/>
+      </w:r>
+      <w:r>
+        <w:rPr>
+          <w:b/>
+          <w:sz w:val="32"/>
+          <w:szCs w:val="32"/>
+        </w:rPr>
+        <w:t xml:space="preserve">     </w:t>
+      </w:r>
+      <w:r>
+        <w:rPr>
+          <w:b/>
+          <w:sz w:val="32"/>
+          <w:szCs w:val="32"/>
+        </w:rPr>
         <w:t>Sampath Sai Varukolu</w:t>
       </w:r>
-    </w:p>
-    <w:p>
-      <w:pPr>
-        <w:pStyle w:val="NoSpacing"/>
-        <w:jc w:val="center"/>
-        <w:rPr>
+      <w:r>
+        <w:rPr>
+          <w:b/>
+          <w:sz w:val="32"/>
+          <w:szCs w:val="32"/>
+        </w:rPr>
+        <w:t xml:space="preserve">                                   </w:t>
+      </w:r>
+      <w:r>
+        <w:rPr>
+          <w:b/>
+          <w:sz w:val="32"/>
+          <w:szCs w:val="32"/>
+        </w:rPr>
+        <w:tab/>
+        <w:t xml:space="preserve"> </w:t>
+      </w:r>
+      <w:r>
+        <w:rPr>
+          <w:noProof/>
           <w:sz w:val="24"/>
           <w:szCs w:val="24"/>
         </w:rPr>
-      </w:pPr>
+        <w:drawing>
+          <wp:inline distT="0" distB="0" distL="0" distR="0" wp14:anchorId="2D689486" wp14:editId="30791DA3">
+            <wp:extent cx="391886" cy="387750"/>
+            <wp:effectExtent l="0" t="0" r="8255" b="0"/>
+            <wp:docPr id="3" name="Picture 3"/>
+            <wp:cNvGraphicFramePr>
+              <a:graphicFrameLocks xmlns:a="http://schemas.openxmlformats.org/drawingml/2006/main" noChangeAspect="1"/>
+            </wp:cNvGraphicFramePr>
+            <a:graphic xmlns:a="http://schemas.openxmlformats.org/drawingml/2006/main">
+              <a:graphicData uri="http://schemas.openxmlformats.org/drawingml/2006/picture">
+                <pic:pic xmlns:pic="http://schemas.openxmlformats.org/drawingml/2006/picture">
+                  <pic:nvPicPr>
+                    <pic:cNvPr id="3" name="QRGITCode.PNG"/>
+                    <pic:cNvPicPr/>
+                  </pic:nvPicPr>
+                  <pic:blipFill>
+                    <a:blip r:embed="rId9" cstate="print">
+                      <a:extLst>
+                        <a:ext uri="{28A0092B-C50C-407E-A947-70E740481C1C}">
+                          <a14:useLocalDpi xmlns:a14="http://schemas.microsoft.com/office/drawing/2010/main" val="0"/>
+                        </a:ext>
+                      </a:extLst>
+                    </a:blip>
+                    <a:stretch>
+                      <a:fillRect/>
+                    </a:stretch>
+                  </pic:blipFill>
+                  <pic:spPr>
+                    <a:xfrm>
+                      <a:off x="0" y="0"/>
+                      <a:ext cx="418848" cy="414428"/>
+                    </a:xfrm>
+                    <a:prstGeom prst="rect">
+                      <a:avLst/>
+                    </a:prstGeom>
+                  </pic:spPr>
+                </pic:pic>
+              </a:graphicData>
+            </a:graphic>
+          </wp:inline>
+        </w:drawing>
+      </w:r>
       <w:r>
         <w:rPr>
           <w:sz w:val="24"/>
           <w:szCs w:val="24"/>
         </w:rPr>
-        <w:t>923 W University Aven.</w:t>
-      </w:r>
-      <w:r>
-        <w:rPr>
-          <w:sz w:val="24"/>
-          <w:szCs w:val="24"/>
-        </w:rPr>
-        <w:br/>
-        <w:t>Flagstaff, AZ, 86001</w:t>
-      </w:r>
-      <w:r>
-        <w:rPr>
-          <w:sz w:val="24"/>
-          <w:szCs w:val="24"/>
-        </w:rPr>
         <w:br/>
         <w:t xml:space="preserve">svarukolu9@gmail.com | +1-(928)-221-1124 | </w:t>
       </w:r>
-      <w:hyperlink r:id="rId8">
+      <w:hyperlink r:id="rId10">
         <w:r>
           <w:rPr>
             <w:rStyle w:val="Hyperlink"/>
@@ -70,7 +191,7 @@
         </w:rPr>
         <w:t xml:space="preserve"> | </w:t>
       </w:r>
-      <w:hyperlink r:id="rId9">
+      <w:hyperlink r:id="rId11">
         <w:r>
           <w:rPr>
             <w:rStyle w:val="Hyperlink"/>
@@ -105,6 +226,135 @@
     </w:p>
     <w:p>
       <w:pPr>
+        <w:pStyle w:val="ListParagraph"/>
+        <w:numPr>
+          <w:ilvl w:val="0"/>
+          <w:numId w:val="7"/>
+        </w:numPr>
+        <w:spacing w:before="100" w:beforeAutospacing="1" w:after="100" w:afterAutospacing="1" w:line="240" w:lineRule="auto"/>
+      </w:pPr>
+      <w:r>
+        <w:t>I am an experienced</w:t>
+      </w:r>
+      <w:r>
+        <w:t xml:space="preserve"> Software Developer with over </w:t>
+      </w:r>
+      <w:r>
+        <w:t>7</w:t>
+      </w:r>
+      <w:r>
+        <w:t>.8</w:t>
+      </w:r>
+      <w:r>
+        <w:t xml:space="preserve"> years of hands-on experience developing and designing scalable, secure, and robust software solutions.</w:t>
+      </w:r>
+    </w:p>
+    <w:p>
+      <w:pPr>
+        <w:pStyle w:val="ListParagraph"/>
+        <w:numPr>
+          <w:ilvl w:val="0"/>
+          <w:numId w:val="7"/>
+        </w:numPr>
+        <w:spacing w:before="100" w:beforeAutospacing="1" w:after="100" w:afterAutospacing="1" w:line="240" w:lineRule="auto"/>
+      </w:pPr>
+      <w:r>
+        <w:t>I am proficient</w:t>
+      </w:r>
+      <w:r>
+        <w:t xml:space="preserve"> in Node.js,</w:t>
+      </w:r>
+      <w:r>
+        <w:t xml:space="preserve"> Express.js,</w:t>
+      </w:r>
+      <w:r>
+        <w:t xml:space="preserve"> .NET</w:t>
+      </w:r>
+      <w:r>
+        <w:t xml:space="preserve"> Web API</w:t>
+      </w:r>
+      <w:r>
+        <w:t>, Python,</w:t>
+      </w:r>
+      <w:r>
+        <w:t xml:space="preserve"> TypeScript,</w:t>
+      </w:r>
+      <w:r>
+        <w:t xml:space="preserve"> </w:t>
+      </w:r>
+      <w:r>
+        <w:t>JavaScript</w:t>
+      </w:r>
+      <w:r>
+        <w:t>,</w:t>
+      </w:r>
+      <w:r>
+        <w:t xml:space="preserve"> JSON Web Token,</w:t>
+      </w:r>
+      <w:r>
+        <w:t xml:space="preserve"> MongoDB,</w:t>
+      </w:r>
+      <w:r>
+        <w:t xml:space="preserve"> SQL Server,</w:t>
+      </w:r>
+      <w:r>
+        <w:t xml:space="preserve"> Angular,</w:t>
+      </w:r>
+      <w:r>
+        <w:t xml:space="preserve"> React,</w:t>
+      </w:r>
+      <w:r>
+        <w:t xml:space="preserve"> </w:t>
+      </w:r>
+      <w:r>
+        <w:t xml:space="preserve">Redux toolkit, Saga, </w:t>
+      </w:r>
+      <w:r>
+        <w:t>HTML5, CSS, and SASS.</w:t>
+      </w:r>
+    </w:p>
+    <w:p>
+      <w:pPr>
+        <w:pStyle w:val="ListParagraph"/>
+        <w:numPr>
+          <w:ilvl w:val="0"/>
+          <w:numId w:val="7"/>
+        </w:numPr>
+        <w:spacing w:before="100" w:beforeAutospacing="1" w:after="100" w:afterAutospacing="1" w:line="240" w:lineRule="auto"/>
+      </w:pPr>
+      <w:r>
+        <w:t>Skilled in back-end and front-end development, utilizing technologies like N</w:t>
+      </w:r>
+      <w:r>
+        <w:t>ode</w:t>
+      </w:r>
+      <w:r>
+        <w:t xml:space="preserve">JS, </w:t>
+      </w:r>
+      <w:r>
+        <w:t xml:space="preserve">and </w:t>
+      </w:r>
+      <w:r>
+        <w:t>ExpressJS</w:t>
+      </w:r>
+      <w:r>
+        <w:t xml:space="preserve">, and engaging with </w:t>
+      </w:r>
+      <w:r>
+        <w:t xml:space="preserve">GIT, TFS, </w:t>
+      </w:r>
+      <w:r>
+        <w:t xml:space="preserve">and </w:t>
+      </w:r>
+      <w:r>
+        <w:t>JIRA</w:t>
+      </w:r>
+      <w:r>
+        <w:t xml:space="preserve">. </w:t>
+      </w:r>
+    </w:p>
+    <w:p>
+      <w:pPr>
         <w:spacing w:before="100" w:beforeAutospacing="1" w:after="100" w:afterAutospacing="1" w:line="240" w:lineRule="auto"/>
         <w:rPr>
           <w:sz w:val="24"/>
@@ -112,52 +362,19 @@
         </w:rPr>
       </w:pPr>
       <w:r>
-        <w:t xml:space="preserve">Experienced Software Developer with over </w:t>
-      </w:r>
-      <w:r>
-        <w:t>7</w:t>
-      </w:r>
-      <w:r>
-        <w:t>+</w:t>
-      </w:r>
-      <w:r>
-        <w:t xml:space="preserve"> years of hands-on experience in developing and designing scalable, secure, and robust software solutions. </w:t>
-      </w:r>
-      <w:r>
-        <w:t>I am proficient</w:t>
-      </w:r>
-      <w:r>
-        <w:t xml:space="preserve"> in Node.js,</w:t>
-      </w:r>
-      <w:r>
-        <w:t xml:space="preserve"> .NET, Python,</w:t>
-      </w:r>
-      <w:r>
-        <w:t xml:space="preserve"> TypeScript, Apollo GraphQL, MongoDB,</w:t>
-      </w:r>
-      <w:r>
-        <w:t xml:space="preserve"> SQL Server,</w:t>
-      </w:r>
-      <w:r>
-        <w:t xml:space="preserve"> Angular,</w:t>
-      </w:r>
-      <w:r>
-        <w:t xml:space="preserve"> React,</w:t>
+        <w:t xml:space="preserve">Strong problem-solving abilities and a passion for continuous learning. Proven </w:t>
+      </w:r>
+      <w:r>
+        <w:t>record of accomplishment</w:t>
       </w:r>
       <w:r>
         <w:t xml:space="preserve"> </w:t>
       </w:r>
       <w:r>
-        <w:t xml:space="preserve">Redux toolkit, Saga, </w:t>
-      </w:r>
-      <w:r>
-        <w:t xml:space="preserve">HTML5, CSS, and SASS. Skilled in back-end and front-end development, utilizing technologies like NestJS, Prisma, and engaging with Azure Kubernetes Service (AKS), Kafka, Dynatrace, and LogDNA. Strong problem-solving abilities and a passion for continuous learning. Proven </w:t>
-      </w:r>
-      <w:r>
-        <w:t>record of accomplishment</w:t>
-      </w:r>
-      <w:r>
-        <w:t xml:space="preserve"> of mentoring junior developers and fostering a collaborative work environment.</w:t>
+        <w:t>in</w:t>
+      </w:r>
+      <w:r>
+        <w:t xml:space="preserve"> mentoring junior developers and fostering a collaborative work environment.</w:t>
       </w:r>
     </w:p>
     <w:p>
@@ -202,22 +419,44 @@
         <w:spacing w:before="100" w:beforeAutospacing="1" w:after="100" w:afterAutospacing="1" w:line="240" w:lineRule="auto"/>
       </w:pPr>
       <w:r>
-        <w:t>Build back-end services with Node.js, TypeScript,</w:t>
-      </w:r>
-      <w:r>
-        <w:t xml:space="preserve"> .NET,</w:t>
-      </w:r>
-      <w:r>
-        <w:t xml:space="preserve"> Apollo GraphQL, MongoDB,</w:t>
-      </w:r>
-      <w:r>
-        <w:t xml:space="preserve"> SQL</w:t>
+        <w:t>Build back-end services with Node.js,</w:t>
+      </w:r>
+      <w:r>
+        <w:t xml:space="preserve"> Express.js,</w:t>
+      </w:r>
+      <w:r>
+        <w:t xml:space="preserve"> TypeScript,</w:t>
+      </w:r>
+      <w:r>
+        <w:t xml:space="preserve"> JavaScript,</w:t>
+      </w:r>
+      <w:r>
+        <w:t xml:space="preserve"> .NET</w:t>
+      </w:r>
+      <w:r>
+        <w:t xml:space="preserve"> Web API</w:t>
+      </w:r>
+      <w:r>
+        <w:t>,</w:t>
+      </w:r>
+      <w:r>
+        <w:t xml:space="preserve"> JSON Web Token,</w:t>
+      </w:r>
+      <w:r>
+        <w:t xml:space="preserve"> MongoDB,</w:t>
+      </w:r>
+      <w:r>
+        <w:t xml:space="preserve"> </w:t>
+      </w:r>
+      <w:r>
+        <w:t xml:space="preserve">and </w:t>
+      </w:r>
+      <w:r>
+        <w:t>SQL</w:t>
       </w:r>
       <w:r>
         <w:t xml:space="preserve"> server</w:t>
       </w:r>
-      <w:bookmarkStart w:id="0" w:name="_GoBack"/>
-      <w:bookmarkEnd w:id="0"/>
       <w:r>
         <w:t xml:space="preserve"> leveraging NestJS and Prisma for enhanced application performance.</w:t>
       </w:r>
@@ -243,7 +482,13 @@
         <w:t>React</w:t>
       </w:r>
       <w:r>
-        <w:t>, Redux toolkit, Saga</w:t>
+        <w:t xml:space="preserve">, Redux toolkit, </w:t>
+      </w:r>
+      <w:r>
+        <w:t xml:space="preserve">and </w:t>
+      </w:r>
+      <w:r>
+        <w:t>Saga</w:t>
       </w:r>
       <w:r>
         <w:t xml:space="preserve"> to create responsive and visually appealing interfaces.</w:t>
@@ -258,7 +503,18 @@
         <w:spacing w:before="100" w:beforeAutospacing="1" w:after="100" w:afterAutospacing="1" w:line="240" w:lineRule="auto"/>
       </w:pPr>
       <w:r>
-        <w:t>Utilize HTML5, CSS, and SASS for engaging web page development.</w:t>
+        <w:t xml:space="preserve">Build </w:t>
+      </w:r>
+      <w:r>
+        <w:t xml:space="preserve">in custom React Hooks using functional </w:t>
+      </w:r>
+      <w:r>
+        <w:t>components</w:t>
+      </w:r>
+      <w:bookmarkStart w:id="0" w:name="_GoBack"/>
+      <w:bookmarkEnd w:id="0"/>
+      <w:r>
+        <w:t>.</w:t>
       </w:r>
     </w:p>
     <w:p>
@@ -270,7 +526,7 @@
         <w:spacing w:before="100" w:beforeAutospacing="1" w:after="100" w:afterAutospacing="1" w:line="240" w:lineRule="auto"/>
       </w:pPr>
       <w:r>
-        <w:t>Engage with Azure Kubernetes Service (AKS), Kafka, Dynatrace, and LogDNA to ensure optimal application performance.</w:t>
+        <w:t>Utilize HTML5, CSS, and SASS for engaging web page development.</w:t>
       </w:r>
     </w:p>
     <w:p>
@@ -282,7 +538,19 @@
         <w:spacing w:before="100" w:beforeAutospacing="1" w:after="100" w:afterAutospacing="1" w:line="240" w:lineRule="auto"/>
       </w:pPr>
       <w:r>
-        <w:t>Implement comprehensive testing strategies using tools like Cypress and K6.</w:t>
+        <w:t xml:space="preserve">Implement comprehensive testing strategies using tools like </w:t>
+      </w:r>
+      <w:r>
+        <w:t>Postman</w:t>
+      </w:r>
+      <w:r>
+        <w:t xml:space="preserve"> and</w:t>
+      </w:r>
+      <w:r>
+        <w:t xml:space="preserve"> Swagger</w:t>
+      </w:r>
+      <w:r>
+        <w:t>.</w:t>
       </w:r>
     </w:p>
     <w:p>
@@ -306,7 +574,13 @@
         <w:spacing w:before="100" w:beforeAutospacing="1" w:after="100" w:afterAutospacing="1" w:line="240" w:lineRule="auto"/>
       </w:pPr>
       <w:r>
-        <w:t>Mentor junior team members and foster a knowledge-sharing environment.</w:t>
+        <w:t xml:space="preserve">Using Git, developers can work together seamlessly, keep track of code changes, and handle multiple </w:t>
+      </w:r>
+      <w:r>
+        <w:t>project versions</w:t>
+      </w:r>
+      <w:r>
+        <w:t xml:space="preserve"> efficiently.</w:t>
       </w:r>
     </w:p>
     <w:p>
@@ -318,7 +592,31 @@
         <w:spacing w:before="100" w:beforeAutospacing="1" w:after="100" w:afterAutospacing="1" w:line="240" w:lineRule="auto"/>
       </w:pPr>
       <w:r>
+        <w:t>Mentor junior team members and foster a knowledge-sharing environment.</w:t>
+      </w:r>
+    </w:p>
+    <w:p>
+      <w:pPr>
+        <w:numPr>
+          <w:ilvl w:val="0"/>
+          <w:numId w:val="1"/>
+        </w:numPr>
+        <w:spacing w:before="100" w:beforeAutospacing="1" w:after="100" w:afterAutospacing="1" w:line="240" w:lineRule="auto"/>
+      </w:pPr>
+      <w:r>
         <w:t>Stay updated with the latest trends and technologies in software development.</w:t>
+      </w:r>
+    </w:p>
+    <w:p>
+      <w:pPr>
+        <w:numPr>
+          <w:ilvl w:val="0"/>
+          <w:numId w:val="1"/>
+        </w:numPr>
+        <w:spacing w:before="100" w:beforeAutospacing="1" w:after="100" w:afterAutospacing="1" w:line="240" w:lineRule="auto"/>
+      </w:pPr>
+      <w:r>
+        <w:t>Jira helps teams efficiently plan, track, and manage software projects with issue tracking and agile project management.</w:t>
       </w:r>
     </w:p>
     <w:p>
@@ -389,7 +687,16 @@
         <w:t xml:space="preserve"> .NET,</w:t>
       </w:r>
       <w:r>
-        <w:t xml:space="preserve"> TypeScript, Apollo GraphQL, and MongoDB.</w:t>
+        <w:t xml:space="preserve"> .NET Web API,</w:t>
+      </w:r>
+      <w:r>
+        <w:t xml:space="preserve"> TypeScript, </w:t>
+      </w:r>
+      <w:r>
+        <w:t>SQL Server</w:t>
+      </w:r>
+      <w:r>
+        <w:t>, and MongoDB.</w:t>
       </w:r>
     </w:p>
     <w:p>
@@ -401,7 +708,31 @@
         <w:spacing w:before="100" w:beforeAutospacing="1" w:after="100" w:afterAutospacing="1" w:line="240" w:lineRule="auto"/>
       </w:pPr>
       <w:r>
-        <w:t>Utilized NestJS and Prisma to optimize application performance.</w:t>
+        <w:t xml:space="preserve">Led front-end development projects using </w:t>
+      </w:r>
+      <w:r>
+        <w:t>Angular</w:t>
+      </w:r>
+      <w:r>
+        <w:t xml:space="preserve">, </w:t>
+      </w:r>
+      <w:r>
+        <w:t>React</w:t>
+      </w:r>
+      <w:r>
+        <w:t>,</w:t>
+      </w:r>
+      <w:r>
+        <w:t xml:space="preserve"> Redux toolkit, </w:t>
+      </w:r>
+      <w:r>
+        <w:t xml:space="preserve">and </w:t>
+      </w:r>
+      <w:r>
+        <w:t>Saga</w:t>
+      </w:r>
+      <w:r>
+        <w:t xml:space="preserve"> ensuring responsive and aesthetically pleasing interfaces.</w:t>
       </w:r>
     </w:p>
     <w:p>
@@ -413,25 +744,8 @@
         <w:spacing w:before="100" w:beforeAutospacing="1" w:after="100" w:afterAutospacing="1" w:line="240" w:lineRule="auto"/>
       </w:pPr>
       <w:r>
-        <w:t xml:space="preserve">Led front-end development projects using </w:t>
-      </w:r>
-      <w:r>
-        <w:t>Angular</w:t>
-      </w:r>
-      <w:r>
-        <w:t xml:space="preserve">, </w:t>
-      </w:r>
-      <w:r>
-        <w:t>React</w:t>
-      </w:r>
-      <w:r>
-        <w:t>,</w:t>
-      </w:r>
-      <w:r>
-        <w:t xml:space="preserve"> Redux toolkit, Saga</w:t>
-      </w:r>
-      <w:r>
-        <w:t xml:space="preserve"> ensuring responsive and aesthetically pleasing interfaces.</w:t>
+        <w:lastRenderedPageBreak/>
+        <w:t>Created engaging web pages with HTML5, CSS, and SASS.</w:t>
       </w:r>
     </w:p>
     <w:p>
@@ -443,7 +757,13 @@
         <w:spacing w:before="100" w:beforeAutospacing="1" w:after="100" w:afterAutospacing="1" w:line="240" w:lineRule="auto"/>
       </w:pPr>
       <w:r>
-        <w:t>Created engaging web pages with HTML5, CSS, and SASS.</w:t>
+        <w:t xml:space="preserve">Devised comprehensive testing strategies with </w:t>
+      </w:r>
+      <w:r>
+        <w:t>Swagger</w:t>
+      </w:r>
+      <w:r>
+        <w:t>.</w:t>
       </w:r>
     </w:p>
     <w:p>
@@ -455,7 +775,7 @@
         <w:spacing w:before="100" w:beforeAutospacing="1" w:after="100" w:afterAutospacing="1" w:line="240" w:lineRule="auto"/>
       </w:pPr>
       <w:r>
-        <w:t>Integrated Azure Kubernetes Service (AKS), Kafka, Dynatrace, and LogDNA for optimal application performance.</w:t>
+        <w:t>Collaborated with cross-functional teams to define, design, and deploy new features.</w:t>
       </w:r>
     </w:p>
     <w:p>
@@ -467,7 +787,7 @@
         <w:spacing w:before="100" w:beforeAutospacing="1" w:after="100" w:afterAutospacing="1" w:line="240" w:lineRule="auto"/>
       </w:pPr>
       <w:r>
-        <w:t>Devised comprehensive testing strategies with Cypress and K6.</w:t>
+        <w:t>Mentored junior developers, fostering a collaborative and knowledge-sharing environment.</w:t>
       </w:r>
     </w:p>
     <w:p>
@@ -479,31 +799,6 @@
         <w:spacing w:before="100" w:beforeAutospacing="1" w:after="100" w:afterAutospacing="1" w:line="240" w:lineRule="auto"/>
       </w:pPr>
       <w:r>
-        <w:t>Collaborated with cross-functional teams to define, design, and deploy new features.</w:t>
-      </w:r>
-    </w:p>
-    <w:p>
-      <w:pPr>
-        <w:numPr>
-          <w:ilvl w:val="0"/>
-          <w:numId w:val="2"/>
-        </w:numPr>
-        <w:spacing w:before="100" w:beforeAutospacing="1" w:after="100" w:afterAutospacing="1" w:line="240" w:lineRule="auto"/>
-      </w:pPr>
-      <w:r>
-        <w:lastRenderedPageBreak/>
-        <w:t>Mentored junior developers, fostering a collaborative and knowledge-sharing environment.</w:t>
-      </w:r>
-    </w:p>
-    <w:p>
-      <w:pPr>
-        <w:numPr>
-          <w:ilvl w:val="0"/>
-          <w:numId w:val="2"/>
-        </w:numPr>
-        <w:spacing w:before="100" w:beforeAutospacing="1" w:after="100" w:afterAutospacing="1" w:line="240" w:lineRule="auto"/>
-      </w:pPr>
-      <w:r>
         <w:t>Stayed abreast of the latest trends and technologies in software development.</w:t>
       </w:r>
     </w:p>
@@ -518,6 +813,15 @@
           <w:sz w:val="24"/>
           <w:szCs w:val="24"/>
         </w:rPr>
+        <w:t xml:space="preserve">Senior </w:t>
+      </w:r>
+      <w:r>
+        <w:rPr>
+          <w:b/>
+          <w:bCs/>
+          <w:sz w:val="24"/>
+          <w:szCs w:val="24"/>
+        </w:rPr>
         <w:t>Software Developer</w:t>
       </w:r>
       <w:r>
@@ -578,7 +882,22 @@
         <w:t>Built back-end services using Node.js</w:t>
       </w:r>
       <w:r>
-        <w:t>, .NET</w:t>
+        <w:t>,</w:t>
+      </w:r>
+      <w:r>
+        <w:t xml:space="preserve"> Expr</w:t>
+      </w:r>
+      <w:r>
+        <w:t>ess.js,</w:t>
+      </w:r>
+      <w:r>
+        <w:t xml:space="preserve"> .NET</w:t>
+      </w:r>
+      <w:r>
+        <w:t xml:space="preserve"> Web API</w:t>
+      </w:r>
+      <w:r>
+        <w:t>,</w:t>
       </w:r>
       <w:r>
         <w:t xml:space="preserve"> and MongoDB, ensuring scalability and security.</w:t>
@@ -611,7 +930,13 @@
         <w:spacing w:before="100" w:beforeAutospacing="1" w:after="100" w:afterAutospacing="1" w:line="240" w:lineRule="auto"/>
       </w:pPr>
       <w:r>
-        <w:t>Worked with AKS, Kafka, and Dynatrace to monitor and optimize application performance.</w:t>
+        <w:t xml:space="preserve">Implemented testing strategies using </w:t>
+      </w:r>
+      <w:r>
+        <w:t>Swagger</w:t>
+      </w:r>
+      <w:r>
+        <w:t xml:space="preserve"> to ensure application reliability.</w:t>
       </w:r>
     </w:p>
     <w:p>
@@ -623,7 +948,7 @@
         <w:spacing w:before="100" w:beforeAutospacing="1" w:after="100" w:afterAutospacing="1" w:line="240" w:lineRule="auto"/>
       </w:pPr>
       <w:r>
-        <w:t>Implemented testing strategies using Cypress to ensure application reliability.</w:t>
+        <w:t>Collaborated with cross-functional teams to deliver high-quality software solutions.</w:t>
       </w:r>
     </w:p>
     <w:p>
@@ -635,18 +960,6 @@
         <w:spacing w:before="100" w:beforeAutospacing="1" w:after="100" w:afterAutospacing="1" w:line="240" w:lineRule="auto"/>
       </w:pPr>
       <w:r>
-        <w:t>Collaborated with cross-functional teams to deliver high-quality software solutions.</w:t>
-      </w:r>
-    </w:p>
-    <w:p>
-      <w:pPr>
-        <w:numPr>
-          <w:ilvl w:val="0"/>
-          <w:numId w:val="3"/>
-        </w:numPr>
-        <w:spacing w:before="100" w:beforeAutospacing="1" w:after="100" w:afterAutospacing="1" w:line="240" w:lineRule="auto"/>
-      </w:pPr>
-      <w:r>
         <w:t>Provided guidance and mentorship to junior team members.</w:t>
       </w:r>
     </w:p>
@@ -753,7 +1066,7 @@
         <w:t>June</w:t>
       </w:r>
       <w:r>
-        <w:t xml:space="preserve">, </w:t>
+        <w:t xml:space="preserve"> </w:t>
       </w:r>
       <w:r>
         <w:t>2008</w:t>
@@ -787,7 +1100,7 @@
         <w:t>Aug</w:t>
       </w:r>
       <w:r>
-        <w:t>, 20</w:t>
+        <w:t xml:space="preserve"> 20</w:t>
       </w:r>
       <w:r>
         <w:t>23</w:t>
@@ -848,13 +1161,28 @@
         <w:t xml:space="preserve"> .NET,</w:t>
       </w:r>
       <w:r>
+        <w:t xml:space="preserve"> .NET Web API,</w:t>
+      </w:r>
+      <w:r>
         <w:t xml:space="preserve"> Python,</w:t>
       </w:r>
       <w:r>
-        <w:t xml:space="preserve"> TypeScript, Apollo GraphQL, MongoDB, </w:t>
-      </w:r>
-      <w:r>
-        <w:t xml:space="preserve">SQL, </w:t>
+        <w:t xml:space="preserve"> TypeScript</w:t>
+      </w:r>
+      <w:r>
+        <w:t>,</w:t>
+      </w:r>
+      <w:r>
+        <w:t xml:space="preserve"> MongoDB, </w:t>
+      </w:r>
+      <w:r>
+        <w:t>SQL</w:t>
+      </w:r>
+      <w:r>
+        <w:t xml:space="preserve"> Server</w:t>
+      </w:r>
+      <w:r>
+        <w:t xml:space="preserve">, </w:t>
       </w:r>
       <w:r>
         <w:t>Angular,</w:t>
@@ -869,16 +1197,7 @@
         <w:t xml:space="preserve"> Redux toolkit, saga,</w:t>
       </w:r>
       <w:r>
-        <w:t xml:space="preserve"> Ne</w:t>
-      </w:r>
-      <w:r>
-        <w:t>x</w:t>
-      </w:r>
-      <w:r>
-        <w:t>tJS</w:t>
-      </w:r>
-      <w:r>
-        <w:t>, Prisma, HTML5, CSS, SASS</w:t>
+        <w:t xml:space="preserve"> HTML5, CSS, SASS</w:t>
       </w:r>
     </w:p>
     <w:p>
@@ -897,7 +1216,16 @@
         <w:t>Tools &amp; Platforms</w:t>
       </w:r>
       <w:r>
-        <w:t>: Azure Kubernetes Service (AKS), Kafka, Dynatrace, LogDNA, Cypress, K6</w:t>
+        <w:t xml:space="preserve">: </w:t>
+      </w:r>
+      <w:r>
+        <w:t xml:space="preserve">GIT, </w:t>
+      </w:r>
+      <w:r>
+        <w:t>TFS</w:t>
+      </w:r>
+      <w:r>
+        <w:t>, Bitbucket</w:t>
       </w:r>
     </w:p>
     <w:p>
@@ -955,6 +1283,72 @@
       <w:r>
         <w:t>Certified in Full Stack Development (MEAN, MERN, &amp; .NET) by Udemy</w:t>
       </w:r>
+      <w:r>
+        <w:t xml:space="preserve"> </w:t>
+      </w:r>
+      <w:r>
+        <w:t>in</w:t>
+      </w:r>
+      <w:r>
+        <w:t xml:space="preserve"> the</w:t>
+      </w:r>
+      <w:r>
+        <w:t xml:space="preserve"> year </w:t>
+      </w:r>
+      <w:r>
+        <w:t>2019</w:t>
+      </w:r>
+      <w:r>
+        <w:t>.</w:t>
+      </w:r>
+    </w:p>
+    <w:p>
+      <w:pPr>
+        <w:numPr>
+          <w:ilvl w:val="0"/>
+          <w:numId w:val="5"/>
+        </w:numPr>
+        <w:spacing w:before="100" w:beforeAutospacing="1" w:after="100" w:afterAutospacing="1" w:line="240" w:lineRule="auto"/>
+        <w:rPr>
+          <w:sz w:val="24"/>
+          <w:szCs w:val="24"/>
+        </w:rPr>
+      </w:pPr>
+      <w:r>
+        <w:rPr>
+          <w:sz w:val="24"/>
+          <w:szCs w:val="24"/>
+        </w:rPr>
+        <w:t>Certified in Project Management by Great Learning</w:t>
+      </w:r>
+      <w:r>
+        <w:rPr>
+          <w:sz w:val="24"/>
+          <w:szCs w:val="24"/>
+        </w:rPr>
+        <w:t xml:space="preserve"> in</w:t>
+      </w:r>
+      <w:r>
+        <w:rPr>
+          <w:sz w:val="24"/>
+          <w:szCs w:val="24"/>
+        </w:rPr>
+        <w:t xml:space="preserve"> the year </w:t>
+      </w:r>
+      <w:r>
+        <w:rPr>
+          <w:sz w:val="24"/>
+          <w:szCs w:val="24"/>
+        </w:rPr>
+        <w:t>2024</w:t>
+      </w:r>
+      <w:r>
+        <w:rPr>
+          <w:sz w:val="24"/>
+          <w:szCs w:val="24"/>
+        </w:rPr>
+        <w:t>.</w:t>
+      </w:r>
     </w:p>
     <w:p>
       <w:pPr>
@@ -1005,7 +1399,25 @@
         </w:rPr>
       </w:pPr>
       <w:r>
-        <w:t>Worked as key developer role at offshore location while project migration from classic VB.NET to Angular, React, Node JS.</w:t>
+        <w:t xml:space="preserve">Worked </w:t>
+      </w:r>
+      <w:r>
+        <w:t>in a</w:t>
+      </w:r>
+      <w:r>
+        <w:t xml:space="preserve"> key developer role at </w:t>
+      </w:r>
+      <w:r>
+        <w:t xml:space="preserve">an </w:t>
+      </w:r>
+      <w:r>
+        <w:t xml:space="preserve">offshore location while project migration from classic VB.NET to Angular, React, </w:t>
+      </w:r>
+      <w:r>
+        <w:t xml:space="preserve">and </w:t>
+      </w:r>
+      <w:r>
+        <w:t>Node JS.</w:t>
       </w:r>
     </w:p>
     <w:p>
@@ -1034,16 +1446,9 @@
         <w:spacing w:before="100" w:beforeAutospacing="1" w:after="100" w:afterAutospacing="1" w:line="240" w:lineRule="auto"/>
       </w:pPr>
       <w:r>
+        <w:lastRenderedPageBreak/>
         <w:t>Available upon request.</w:t>
       </w:r>
-    </w:p>
-    <w:p>
-      <w:pPr>
-        <w:rPr>
-          <w:sz w:val="24"/>
-          <w:szCs w:val="24"/>
-        </w:rPr>
-      </w:pPr>
     </w:p>
     <w:sectPr>
       <w:pgSz w:w="12240" w:h="15840"/>
@@ -1522,6 +1927,119 @@
     </w:lvl>
   </w:abstractNum>
   <w:abstractNum w:abstractNumId="3" w15:restartNumberingAfterBreak="0">
+    <w:nsid w:val="36163656"/>
+    <w:multiLevelType w:val="hybridMultilevel"/>
+    <w:tmpl w:val="8E060720"/>
+    <w:lvl w:ilvl="0" w:tplc="04090001">
+      <w:start w:val="1"/>
+      <w:numFmt w:val="bullet"/>
+      <w:lvlText w:val=""/>
+      <w:lvlJc w:val="left"/>
+      <w:pPr>
+        <w:ind w:left="720" w:hanging="360"/>
+      </w:pPr>
+      <w:rPr>
+        <w:rFonts w:ascii="Symbol" w:hAnsi="Symbol" w:hint="default"/>
+      </w:rPr>
+    </w:lvl>
+    <w:lvl w:ilvl="1" w:tplc="04090003" w:tentative="1">
+      <w:start w:val="1"/>
+      <w:numFmt w:val="bullet"/>
+      <w:lvlText w:val="o"/>
+      <w:lvlJc w:val="left"/>
+      <w:pPr>
+        <w:ind w:left="1440" w:hanging="360"/>
+      </w:pPr>
+      <w:rPr>
+        <w:rFonts w:ascii="Courier New" w:hAnsi="Courier New" w:cs="Courier New" w:hint="default"/>
+      </w:rPr>
+    </w:lvl>
+    <w:lvl w:ilvl="2" w:tplc="04090005" w:tentative="1">
+      <w:start w:val="1"/>
+      <w:numFmt w:val="bullet"/>
+      <w:lvlText w:val=""/>
+      <w:lvlJc w:val="left"/>
+      <w:pPr>
+        <w:ind w:left="2160" w:hanging="360"/>
+      </w:pPr>
+      <w:rPr>
+        <w:rFonts w:ascii="Wingdings" w:hAnsi="Wingdings" w:hint="default"/>
+      </w:rPr>
+    </w:lvl>
+    <w:lvl w:ilvl="3" w:tplc="04090001" w:tentative="1">
+      <w:start w:val="1"/>
+      <w:numFmt w:val="bullet"/>
+      <w:lvlText w:val=""/>
+      <w:lvlJc w:val="left"/>
+      <w:pPr>
+        <w:ind w:left="2880" w:hanging="360"/>
+      </w:pPr>
+      <w:rPr>
+        <w:rFonts w:ascii="Symbol" w:hAnsi="Symbol" w:hint="default"/>
+      </w:rPr>
+    </w:lvl>
+    <w:lvl w:ilvl="4" w:tplc="04090003" w:tentative="1">
+      <w:start w:val="1"/>
+      <w:numFmt w:val="bullet"/>
+      <w:lvlText w:val="o"/>
+      <w:lvlJc w:val="left"/>
+      <w:pPr>
+        <w:ind w:left="3600" w:hanging="360"/>
+      </w:pPr>
+      <w:rPr>
+        <w:rFonts w:ascii="Courier New" w:hAnsi="Courier New" w:cs="Courier New" w:hint="default"/>
+      </w:rPr>
+    </w:lvl>
+    <w:lvl w:ilvl="5" w:tplc="04090005" w:tentative="1">
+      <w:start w:val="1"/>
+      <w:numFmt w:val="bullet"/>
+      <w:lvlText w:val=""/>
+      <w:lvlJc w:val="left"/>
+      <w:pPr>
+        <w:ind w:left="4320" w:hanging="360"/>
+      </w:pPr>
+      <w:rPr>
+        <w:rFonts w:ascii="Wingdings" w:hAnsi="Wingdings" w:hint="default"/>
+      </w:rPr>
+    </w:lvl>
+    <w:lvl w:ilvl="6" w:tplc="04090001" w:tentative="1">
+      <w:start w:val="1"/>
+      <w:numFmt w:val="bullet"/>
+      <w:lvlText w:val=""/>
+      <w:lvlJc w:val="left"/>
+      <w:pPr>
+        <w:ind w:left="5040" w:hanging="360"/>
+      </w:pPr>
+      <w:rPr>
+        <w:rFonts w:ascii="Symbol" w:hAnsi="Symbol" w:hint="default"/>
+      </w:rPr>
+    </w:lvl>
+    <w:lvl w:ilvl="7" w:tplc="04090003" w:tentative="1">
+      <w:start w:val="1"/>
+      <w:numFmt w:val="bullet"/>
+      <w:lvlText w:val="o"/>
+      <w:lvlJc w:val="left"/>
+      <w:pPr>
+        <w:ind w:left="5760" w:hanging="360"/>
+      </w:pPr>
+      <w:rPr>
+        <w:rFonts w:ascii="Courier New" w:hAnsi="Courier New" w:cs="Courier New" w:hint="default"/>
+      </w:rPr>
+    </w:lvl>
+    <w:lvl w:ilvl="8" w:tplc="04090005" w:tentative="1">
+      <w:start w:val="1"/>
+      <w:numFmt w:val="bullet"/>
+      <w:lvlText w:val=""/>
+      <w:lvlJc w:val="left"/>
+      <w:pPr>
+        <w:ind w:left="6480" w:hanging="360"/>
+      </w:pPr>
+      <w:rPr>
+        <w:rFonts w:ascii="Wingdings" w:hAnsi="Wingdings" w:hint="default"/>
+      </w:rPr>
+    </w:lvl>
+  </w:abstractNum>
+  <w:abstractNum w:abstractNumId="4" w15:restartNumberingAfterBreak="0">
     <w:nsid w:val="447613EA"/>
     <w:multiLevelType w:val="multilevel"/>
     <w:tmpl w:val="77C6872C"/>
@@ -1670,7 +2188,7 @@
       </w:rPr>
     </w:lvl>
   </w:abstractNum>
-  <w:abstractNum w:abstractNumId="4" w15:restartNumberingAfterBreak="0">
+  <w:abstractNum w:abstractNumId="5" w15:restartNumberingAfterBreak="0">
     <w:nsid w:val="472D456F"/>
     <w:multiLevelType w:val="multilevel"/>
     <w:tmpl w:val="0974E484"/>
@@ -1819,7 +2337,7 @@
       </w:rPr>
     </w:lvl>
   </w:abstractNum>
-  <w:abstractNum w:abstractNumId="5" w15:restartNumberingAfterBreak="0">
+  <w:abstractNum w:abstractNumId="6" w15:restartNumberingAfterBreak="0">
     <w:nsid w:val="7B511968"/>
     <w:multiLevelType w:val="multilevel"/>
     <w:tmpl w:val="B4F6AF7E"/>
@@ -1969,22 +2487,25 @@
     </w:lvl>
   </w:abstractNum>
   <w:num w:numId="1">
-    <w:abstractNumId w:val="3"/>
+    <w:abstractNumId w:val="4"/>
   </w:num>
   <w:num w:numId="2">
     <w:abstractNumId w:val="1"/>
   </w:num>
   <w:num w:numId="3">
-    <w:abstractNumId w:val="5"/>
+    <w:abstractNumId w:val="6"/>
   </w:num>
   <w:num w:numId="4">
     <w:abstractNumId w:val="0"/>
   </w:num>
   <w:num w:numId="5">
-    <w:abstractNumId w:val="4"/>
+    <w:abstractNumId w:val="5"/>
   </w:num>
   <w:num w:numId="6">
     <w:abstractNumId w:val="2"/>
+  </w:num>
+  <w:num w:numId="7">
+    <w:abstractNumId w:val="3"/>
   </w:num>
 </w:numbering>
 </file>
@@ -2473,6 +2994,17 @@
       <w:spacing w:after="0" w:line="240" w:lineRule="auto"/>
     </w:pPr>
   </w:style>
+  <w:style w:type="paragraph" w:styleId="ListParagraph">
+    <w:name w:val="List Paragraph"/>
+    <w:basedOn w:val="Normal"/>
+    <w:uiPriority w:val="34"/>
+    <w:qFormat/>
+    <w:rsid w:val="00E21C56"/>
+    <w:pPr>
+      <w:ind w:left="720"/>
+      <w:contextualSpacing/>
+    </w:pPr>
+  </w:style>
 </w:styles>
 </file>
 
@@ -2781,6 +3313,12 @@
 </file>
 
 <file path=customXml/item2.xml><?xml version="1.0" encoding="utf-8"?>
+<p:properties xmlns:p="http://schemas.microsoft.com/office/2006/metadata/properties" xmlns:xsi="http://www.w3.org/2001/XMLSchema-instance" xmlns:pc="http://schemas.microsoft.com/office/infopath/2007/PartnerControls">
+  <documentManagement/>
+</p:properties>
+</file>
+
+<file path=customXml/item3.xml><?xml version="1.0" encoding="utf-8"?>
 <ct:contentTypeSchema xmlns:ct="http://schemas.microsoft.com/office/2006/metadata/contentType" xmlns:ma="http://schemas.microsoft.com/office/2006/metadata/properties/metaAttributes" ct:_="" ma:_="" ma:contentTypeName="Document" ma:contentTypeID="0x010100A751A7902543BF4ABFEA08B0A2C8BAC5" ma:contentTypeVersion="11" ma:contentTypeDescription="Create a new document." ma:contentTypeScope="" ma:versionID="6cd7bdf840021241d51a2c707caaf0e3">
   <xsd:schema xmlns:xsd="http://www.w3.org/2001/XMLSchema" xmlns:xs="http://www.w3.org/2001/XMLSchema" xmlns:p="http://schemas.microsoft.com/office/2006/metadata/properties" xmlns:ns3="b69b4597-66f8-4285-95bb-2d40bec9c096" targetNamespace="http://schemas.microsoft.com/office/2006/metadata/properties" ma:root="true" ma:fieldsID="a92139994a2e512ac4ff37a4d7e658a3" ns3:_="">
     <xsd:import namespace="b69b4597-66f8-4285-95bb-2d40bec9c096"/>
@@ -2968,12 +3506,6 @@
 </ct:contentTypeSchema>
 </file>
 
-<file path=customXml/item3.xml><?xml version="1.0" encoding="utf-8"?>
-<p:properties xmlns:p="http://schemas.microsoft.com/office/2006/metadata/properties" xmlns:xsi="http://www.w3.org/2001/XMLSchema-instance" xmlns:pc="http://schemas.microsoft.com/office/infopath/2007/PartnerControls">
-  <documentManagement/>
-</p:properties>
-</file>
-
 <file path=customXml/itemProps1.xml><?xml version="1.0" encoding="utf-8"?>
 <ds:datastoreItem xmlns:ds="http://schemas.openxmlformats.org/officeDocument/2006/customXml" ds:itemID="{9BF10F77-ED2C-412E-B047-5590A5D0417C}">
   <ds:schemaRefs>
@@ -2983,6 +3515,22 @@
 </file>
 
 <file path=customXml/itemProps2.xml><?xml version="1.0" encoding="utf-8"?>
+<ds:datastoreItem xmlns:ds="http://schemas.openxmlformats.org/officeDocument/2006/customXml" ds:itemID="{334E852A-5E30-4D51-B1D4-BFA0D348B4CB}">
+  <ds:schemaRefs>
+    <ds:schemaRef ds:uri="http://schemas.microsoft.com/office/2006/documentManagement/types"/>
+    <ds:schemaRef ds:uri="http://purl.org/dc/elements/1.1/"/>
+    <ds:schemaRef ds:uri="http://schemas.microsoft.com/office/2006/metadata/properties"/>
+    <ds:schemaRef ds:uri="http://purl.org/dc/dcmitype/"/>
+    <ds:schemaRef ds:uri="b69b4597-66f8-4285-95bb-2d40bec9c096"/>
+    <ds:schemaRef ds:uri="http://schemas.openxmlformats.org/package/2006/metadata/core-properties"/>
+    <ds:schemaRef ds:uri="http://schemas.microsoft.com/office/infopath/2007/PartnerControls"/>
+    <ds:schemaRef ds:uri="http://www.w3.org/XML/1998/namespace"/>
+    <ds:schemaRef ds:uri="http://purl.org/dc/terms/"/>
+  </ds:schemaRefs>
+</ds:datastoreItem>
+</file>
+
+<file path=customXml/itemProps3.xml><?xml version="1.0" encoding="utf-8"?>
 <ds:datastoreItem xmlns:ds="http://schemas.openxmlformats.org/officeDocument/2006/customXml" ds:itemID="{B5EAE7B4-8D72-42D9-90D9-8D38A072CCD5}">
   <ds:schemaRefs>
     <ds:schemaRef ds:uri="http://schemas.microsoft.com/office/2006/metadata/contentType"/>
@@ -2998,20 +3546,4 @@
     <ds:schemaRef ds:uri="http://schemas.microsoft.com/internal/obd"/>
   </ds:schemaRefs>
 </ds:datastoreItem>
-</file>
-
-<file path=customXml/itemProps3.xml><?xml version="1.0" encoding="utf-8"?>
-<ds:datastoreItem xmlns:ds="http://schemas.openxmlformats.org/officeDocument/2006/customXml" ds:itemID="{334E852A-5E30-4D51-B1D4-BFA0D348B4CB}">
-  <ds:schemaRefs>
-    <ds:schemaRef ds:uri="http://purl.org/dc/elements/1.1/"/>
-    <ds:schemaRef ds:uri="b69b4597-66f8-4285-95bb-2d40bec9c096"/>
-    <ds:schemaRef ds:uri="http://schemas.microsoft.com/office/2006/metadata/properties"/>
-    <ds:schemaRef ds:uri="http://www.w3.org/XML/1998/namespace"/>
-    <ds:schemaRef ds:uri="http://schemas.microsoft.com/office/2006/documentManagement/types"/>
-    <ds:schemaRef ds:uri="http://schemas.openxmlformats.org/package/2006/metadata/core-properties"/>
-    <ds:schemaRef ds:uri="http://schemas.microsoft.com/office/infopath/2007/PartnerControls"/>
-    <ds:schemaRef ds:uri="http://purl.org/dc/dcmitype/"/>
-    <ds:schemaRef ds:uri="http://purl.org/dc/terms/"/>
-  </ds:schemaRefs>
-</ds:datastoreItem>
 </file>
</xml_diff>